<commit_message>
Fixed textual defects within the file: SSU_ChangingPassword.docx
</commit_message>
<xml_diff>
--- a/documentation/__to_submit/development/SSU/SSU_ChangingPassword.docx
+++ b/documentation/__to_submit/development/SSU/SSU_ChangingPassword.docx
@@ -1,6 +1,6 @@
 
 <file path=word/document.xml><?xml version="1.0" encoding="utf-8"?>
-<w:document xmlns:wpc="http://schemas.microsoft.com/office/word/2010/wordprocessingCanvas" xmlns:cx="http://schemas.microsoft.com/office/drawing/2014/chartex" xmlns:cx1="http://schemas.microsoft.com/office/drawing/2015/9/8/chartex" xmlns:cx2="http://schemas.microsoft.com/office/drawing/2015/10/21/chartex" xmlns:cx3="http://schemas.microsoft.com/office/drawing/2016/5/9/chartex" xmlns:cx4="http://schemas.microsoft.com/office/drawing/2016/5/10/chartex" xmlns:cx5="http://schemas.microsoft.com/office/drawing/2016/5/11/chartex" xmlns:cx6="http://schemas.microsoft.com/office/drawing/2016/5/12/chartex" xmlns:cx7="http://schemas.microsoft.com/office/drawing/2016/5/13/chartex" xmlns:cx8="http://schemas.microsoft.com/office/drawing/2016/5/14/chartex" xmlns:mc="http://schemas.openxmlformats.org/markup-compatibility/2006" xmlns:aink="http://schemas.microsoft.com/office/drawing/2016/ink" xmlns:am3d="http://schemas.microsoft.com/office/drawing/2017/model3d" xmlns:o="urn:schemas-microsoft-com:office:office" xmlns:oel="http://schemas.microsoft.com/office/2019/extlst" xmlns:r="http://schemas.openxmlformats.org/officeDocument/2006/relationships" xmlns:m="http://schemas.openxmlformats.org/officeDocument/2006/math" xmlns:v="urn:schemas-microsoft-com:vml" xmlns:wp14="http://schemas.microsoft.com/office/word/2010/wordprocessingDrawing" xmlns:wp="http://schemas.openxmlformats.org/drawingml/2006/wordprocessingDrawing" xmlns:w10="urn:schemas-microsoft-com:office:word" xmlns:w="http://schemas.openxmlformats.org/wordprocessingml/2006/main" xmlns:w14="http://schemas.microsoft.com/office/word/2010/wordml" xmlns:w15="http://schemas.microsoft.com/office/word/2012/wordml" xmlns:w16cex="http://schemas.microsoft.com/office/word/2018/wordml/cex" xmlns:w16cid="http://schemas.microsoft.com/office/word/2016/wordml/cid" xmlns:w16="http://schemas.microsoft.com/office/word/2018/wordml" xmlns:w16sdtdh="http://schemas.microsoft.com/office/word/2020/wordml/sdtdatahash" xmlns:w16se="http://schemas.microsoft.com/office/word/2015/wordml/symex" xmlns:wpg="http://schemas.microsoft.com/office/word/2010/wordprocessingGroup" xmlns:wpi="http://schemas.microsoft.com/office/word/2010/wordprocessingInk" xmlns:wne="http://schemas.microsoft.com/office/word/2006/wordml" xmlns:wps="http://schemas.microsoft.com/office/word/2010/wordprocessingShape" mc:Ignorable="w14 w15 w16se w16cid w16 w16cex w16sdtdh wp14">
+<w:document xmlns:wpc="http://schemas.microsoft.com/office/word/2010/wordprocessingCanvas" xmlns:cx="http://schemas.microsoft.com/office/drawing/2014/chartex" xmlns:cx1="http://schemas.microsoft.com/office/drawing/2015/9/8/chartex" xmlns:cx2="http://schemas.microsoft.com/office/drawing/2015/10/21/chartex" xmlns:cx3="http://schemas.microsoft.com/office/drawing/2016/5/9/chartex" xmlns:cx4="http://schemas.microsoft.com/office/drawing/2016/5/10/chartex" xmlns:cx5="http://schemas.microsoft.com/office/drawing/2016/5/11/chartex" xmlns:cx6="http://schemas.microsoft.com/office/drawing/2016/5/12/chartex" xmlns:cx7="http://schemas.microsoft.com/office/drawing/2016/5/13/chartex" xmlns:cx8="http://schemas.microsoft.com/office/drawing/2016/5/14/chartex" xmlns:mc="http://schemas.openxmlformats.org/markup-compatibility/2006" xmlns:aink="http://schemas.microsoft.com/office/drawing/2016/ink" xmlns:am3d="http://schemas.microsoft.com/office/drawing/2017/model3d" xmlns:o="urn:schemas-microsoft-com:office:office" xmlns:oel="http://schemas.microsoft.com/office/2019/extlst" xmlns:r="http://schemas.openxmlformats.org/officeDocument/2006/relationships" xmlns:m="http://schemas.openxmlformats.org/officeDocument/2006/math" xmlns:v="urn:schemas-microsoft-com:vml" xmlns:wp14="http://schemas.microsoft.com/office/word/2010/wordprocessingDrawing" xmlns:wp="http://schemas.openxmlformats.org/drawingml/2006/wordprocessingDrawing" xmlns:w10="urn:schemas-microsoft-com:office:word" xmlns:w="http://schemas.openxmlformats.org/wordprocessingml/2006/main" xmlns:w14="http://schemas.microsoft.com/office/word/2010/wordml" xmlns:w15="http://schemas.microsoft.com/office/word/2012/wordml" xmlns:w16cex="http://schemas.microsoft.com/office/word/2018/wordml/cex" xmlns:w16cid="http://schemas.microsoft.com/office/word/2016/wordml/cid" xmlns:w16="http://schemas.microsoft.com/office/word/2018/wordml" xmlns:w16du="http://schemas.microsoft.com/office/word/2023/wordml/word16du" xmlns:w16sdtdh="http://schemas.microsoft.com/office/word/2020/wordml/sdtdatahash" xmlns:w16se="http://schemas.microsoft.com/office/word/2015/wordml/symex" xmlns:wpg="http://schemas.microsoft.com/office/word/2010/wordprocessingGroup" xmlns:wpi="http://schemas.microsoft.com/office/word/2010/wordprocessingInk" xmlns:wne="http://schemas.microsoft.com/office/word/2006/wordml" xmlns:wps="http://schemas.microsoft.com/office/word/2010/wordprocessingShape" mc:Ignorable="w14 w15 w16se w16cid w16 w16cex w16sdtdh wp14">
   <w:body>
     <w:p>
       <w:pPr>
@@ -2892,28 +2892,28 @@
           <w:sz w:val="28"/>
           <w:szCs w:val="28"/>
         </w:rPr>
-        <w:t xml:space="preserve">Defining the usage scenario during </w:t>
-      </w:r>
-      <w:r>
-        <w:rPr>
-          <w:sz w:val="28"/>
-          <w:szCs w:val="28"/>
-        </w:rPr>
-        <w:t xml:space="preserve">password changing </w:t>
-      </w:r>
-      <w:r>
-        <w:rPr>
-          <w:sz w:val="28"/>
-          <w:szCs w:val="28"/>
-        </w:rPr>
-        <w:t xml:space="preserve">on the site </w:t>
-      </w:r>
-      <w:r>
-        <w:rPr>
-          <w:sz w:val="28"/>
-          <w:szCs w:val="28"/>
-        </w:rPr>
-        <w:t>"Golden</w:t>
+        <w:t xml:space="preserve">Defining the </w:t>
+      </w:r>
+      <w:r>
+        <w:rPr>
+          <w:sz w:val="28"/>
+          <w:szCs w:val="28"/>
+        </w:rPr>
+        <w:t>use case</w:t>
+      </w:r>
+      <w:r>
+        <w:rPr>
+          <w:sz w:val="28"/>
+          <w:szCs w:val="28"/>
+        </w:rPr>
+        <w:t xml:space="preserve"> scenario during </w:t>
+      </w:r>
+      <w:r>
+        <w:rPr>
+          <w:sz w:val="28"/>
+          <w:szCs w:val="28"/>
+        </w:rPr>
+        <w:t>password changing</w:t>
       </w:r>
       <w:r>
         <w:rPr>
@@ -2927,14 +2927,7 @@
           <w:sz w:val="28"/>
           <w:szCs w:val="28"/>
         </w:rPr>
-        <w:t>View"</w:t>
-      </w:r>
-      <w:r>
-        <w:rPr>
-          <w:sz w:val="28"/>
-          <w:szCs w:val="28"/>
-        </w:rPr>
-        <w:t>, with the examples of corresponding website pages included.</w:t>
+        <w:t>with the examples of corresponding website pages included.</w:t>
       </w:r>
     </w:p>
     <w:p>
@@ -3166,7 +3159,21 @@
           <w:sz w:val="28"/>
           <w:szCs w:val="28"/>
         </w:rPr>
-        <w:t>reasons, users of application</w:t>
+        <w:t xml:space="preserve">reasons, users of </w:t>
+      </w:r>
+      <w:r>
+        <w:rPr>
+          <w:sz w:val="28"/>
+          <w:szCs w:val="28"/>
+        </w:rPr>
+        <w:t xml:space="preserve">the </w:t>
+      </w:r>
+      <w:r>
+        <w:rPr>
+          <w:sz w:val="28"/>
+          <w:szCs w:val="28"/>
+        </w:rPr>
+        <w:t>application</w:t>
       </w:r>
       <w:r>
         <w:rPr>
@@ -3208,7 +3215,21 @@
           <w:sz w:val="28"/>
           <w:szCs w:val="28"/>
         </w:rPr>
-        <w:t>change account password</w:t>
+        <w:t xml:space="preserve">change </w:t>
+      </w:r>
+      <w:r>
+        <w:rPr>
+          <w:sz w:val="28"/>
+          <w:szCs w:val="28"/>
+        </w:rPr>
+        <w:t xml:space="preserve">their </w:t>
+      </w:r>
+      <w:r>
+        <w:rPr>
+          <w:sz w:val="28"/>
+          <w:szCs w:val="28"/>
+        </w:rPr>
+        <w:t>account password</w:t>
       </w:r>
       <w:r>
         <w:rPr>
@@ -3250,20 +3271,6 @@
           <w:sz w:val="28"/>
           <w:szCs w:val="28"/>
         </w:rPr>
-        <w:t xml:space="preserve"> if the application </w:t>
-      </w:r>
-      <w:r>
-        <w:rPr>
-          <w:sz w:val="28"/>
-          <w:szCs w:val="28"/>
-        </w:rPr>
-        <w:t>"Golden</w:t>
-      </w:r>
-      <w:r>
-        <w:rPr>
-          <w:sz w:val="28"/>
-          <w:szCs w:val="28"/>
-        </w:rPr>
         <w:t xml:space="preserve"> </w:t>
       </w:r>
       <w:r>
@@ -3271,7 +3278,56 @@
           <w:sz w:val="28"/>
           <w:szCs w:val="28"/>
         </w:rPr>
-        <w:t>View"</w:t>
+        <w:t>for</w:t>
+      </w:r>
+      <w:r>
+        <w:rPr>
+          <w:sz w:val="28"/>
+          <w:szCs w:val="28"/>
+        </w:rPr>
+        <w:t xml:space="preserve"> the application </w:t>
+      </w:r>
+      <w:r>
+        <w:rPr>
+          <w:sz w:val="28"/>
+          <w:szCs w:val="28"/>
+        </w:rPr>
+        <w:t>to</w:t>
+      </w:r>
+      <w:r>
+        <w:rPr>
+          <w:sz w:val="28"/>
+          <w:szCs w:val="28"/>
+        </w:rPr>
+        <w:t xml:space="preserve"> support changing </w:t>
+      </w:r>
+      <w:r>
+        <w:rPr>
+          <w:sz w:val="28"/>
+          <w:szCs w:val="28"/>
+        </w:rPr>
+        <w:t>the password</w:t>
+      </w:r>
+      <w:r>
+        <w:rPr>
+          <w:sz w:val="28"/>
+          <w:szCs w:val="28"/>
+        </w:rPr>
+        <w:t xml:space="preserve">, </w:t>
+      </w:r>
+      <w:r>
+        <w:rPr>
+          <w:sz w:val="28"/>
+          <w:szCs w:val="28"/>
+        </w:rPr>
+        <w:t>and the procedure is</w:t>
+      </w:r>
+      <w:r>
+        <w:rPr>
+          <w:sz w:val="28"/>
+          <w:szCs w:val="28"/>
+        </w:rPr>
+        <w:t xml:space="preserve"> the</w:t>
       </w:r>
       <w:r>
         <w:rPr>
@@ -3285,35 +3341,7 @@
           <w:sz w:val="28"/>
           <w:szCs w:val="28"/>
         </w:rPr>
-        <w:t>– the team Terminal is working on</w:t>
-      </w:r>
-      <w:r>
-        <w:rPr>
-          <w:sz w:val="28"/>
-          <w:szCs w:val="28"/>
-        </w:rPr>
-        <w:t xml:space="preserve">, has support for changing </w:t>
-      </w:r>
-      <w:r>
-        <w:rPr>
-          <w:sz w:val="28"/>
-          <w:szCs w:val="28"/>
-        </w:rPr>
-        <w:t>the password</w:t>
-      </w:r>
-      <w:r>
-        <w:rPr>
-          <w:sz w:val="28"/>
-          <w:szCs w:val="28"/>
-        </w:rPr>
-        <w:t xml:space="preserve">, </w:t>
-      </w:r>
-      <w:r>
-        <w:rPr>
-          <w:sz w:val="28"/>
-          <w:szCs w:val="28"/>
-        </w:rPr>
-        <w:t>and the procedure is next</w:t>
+        <w:t>following</w:t>
       </w:r>
       <w:r>
         <w:rPr>
@@ -3349,7 +3377,14 @@
           <w:sz w:val="28"/>
           <w:szCs w:val="28"/>
         </w:rPr>
-        <w:t>y pressing link</w:t>
+        <w:t xml:space="preserve">y pressing </w:t>
+      </w:r>
+      <w:r>
+        <w:rPr>
+          <w:sz w:val="28"/>
+          <w:szCs w:val="28"/>
+        </w:rPr>
+        <w:t>the</w:t>
       </w:r>
       <w:r>
         <w:rPr>
@@ -3363,6 +3398,20 @@
           <w:sz w:val="28"/>
           <w:szCs w:val="28"/>
         </w:rPr>
+        <w:t>link</w:t>
+      </w:r>
+      <w:r>
+        <w:rPr>
+          <w:sz w:val="28"/>
+          <w:szCs w:val="28"/>
+        </w:rPr>
+        <w:t xml:space="preserve"> </w:t>
+      </w:r>
+      <w:r>
+        <w:rPr>
+          <w:sz w:val="28"/>
+          <w:szCs w:val="28"/>
+        </w:rPr>
         <w:t>"</w:t>
       </w:r>
       <w:r>
@@ -3454,14 +3503,21 @@
           <w:sz w:val="28"/>
           <w:szCs w:val="28"/>
         </w:rPr>
-        <w:t>selects the option for changing the password</w:t>
-      </w:r>
-      <w:r>
-        <w:rPr>
-          <w:sz w:val="28"/>
-          <w:szCs w:val="28"/>
-        </w:rPr>
-        <w:t>;</w:t>
+        <w:t xml:space="preserve">selects the option for changing the </w:t>
+      </w:r>
+      <w:r>
+        <w:rPr>
+          <w:sz w:val="28"/>
+          <w:szCs w:val="28"/>
+        </w:rPr>
+        <w:t>password</w:t>
+      </w:r>
+      <w:r>
+        <w:rPr>
+          <w:sz w:val="28"/>
+          <w:szCs w:val="28"/>
+        </w:rPr>
+        <w:t>.</w:t>
       </w:r>
     </w:p>
     <w:p>
@@ -3536,7 +3592,6 @@
           <w:sz w:val="28"/>
           <w:szCs w:val="28"/>
         </w:rPr>
-        <w:lastRenderedPageBreak/>
         <w:t>After that the following scenarios are possible</w:t>
       </w:r>
       <w:r>
@@ -3562,6 +3617,7 @@
         <w:rPr>
           <w:color w:val="BF8F00" w:themeColor="accent4" w:themeShade="BF"/>
         </w:rPr>
+        <w:lastRenderedPageBreak/>
         <w:t>2</w:t>
       </w:r>
       <w:r>
@@ -3679,8 +3735,8 @@
           <w:szCs w:val="24"/>
         </w:rPr>
       </w:pPr>
-      <w:bookmarkStart w:id="9" w:name="_Hlk130140463"/>
-      <w:bookmarkStart w:id="10" w:name="_Toc130479001"/>
+      <w:bookmarkStart w:id="9" w:name="_Toc130479001"/>
+      <w:bookmarkStart w:id="10" w:name="_Hlk130140463"/>
       <w:r>
         <w:rPr>
           <w:i/>
@@ -3721,9 +3777,9 @@
         </w:rPr>
         <w:t>enters incorrect code</w:t>
       </w:r>
-      <w:bookmarkEnd w:id="10"/>
-    </w:p>
-    <w:bookmarkEnd w:id="9"/>
+      <w:bookmarkEnd w:id="9"/>
+    </w:p>
+    <w:bookmarkEnd w:id="10"/>
     <w:p>
       <w:pPr>
         <w:spacing w:line="360" w:lineRule="auto"/>
@@ -4157,21 +4213,28 @@
           <w:sz w:val="28"/>
           <w:szCs w:val="28"/>
         </w:rPr>
-        <w:t>It is necessary that the user is the basic user, i.e</w:t>
-      </w:r>
-      <w:r>
-        <w:rPr>
-          <w:sz w:val="28"/>
-          <w:szCs w:val="28"/>
-        </w:rPr>
-        <w:t>.,</w:t>
-      </w:r>
-      <w:r>
-        <w:rPr>
-          <w:sz w:val="28"/>
-          <w:szCs w:val="28"/>
-        </w:rPr>
-        <w:t xml:space="preserve"> that the user already owns registered account on the application.</w:t>
+        <w:t xml:space="preserve">It is necessary that the user already </w:t>
+      </w:r>
+      <w:r>
+        <w:rPr>
+          <w:sz w:val="28"/>
+          <w:szCs w:val="28"/>
+        </w:rPr>
+        <w:t>has a</w:t>
+      </w:r>
+      <w:r>
+        <w:rPr>
+          <w:sz w:val="28"/>
+          <w:szCs w:val="28"/>
+        </w:rPr>
+        <w:t xml:space="preserve"> registered account</w:t>
+      </w:r>
+      <w:r>
+        <w:rPr>
+          <w:sz w:val="28"/>
+          <w:szCs w:val="28"/>
+        </w:rPr>
+        <w:t>.</w:t>
       </w:r>
     </w:p>
     <w:p>
@@ -4289,7 +4352,7 @@
 </file>
 
 <file path=word/endnotes.xml><?xml version="1.0" encoding="utf-8"?>
-<w:endnotes xmlns:wpc="http://schemas.microsoft.com/office/word/2010/wordprocessingCanvas" xmlns:cx="http://schemas.microsoft.com/office/drawing/2014/chartex" xmlns:cx1="http://schemas.microsoft.com/office/drawing/2015/9/8/chartex" xmlns:cx2="http://schemas.microsoft.com/office/drawing/2015/10/21/chartex" xmlns:cx3="http://schemas.microsoft.com/office/drawing/2016/5/9/chartex" xmlns:cx4="http://schemas.microsoft.com/office/drawing/2016/5/10/chartex" xmlns:cx5="http://schemas.microsoft.com/office/drawing/2016/5/11/chartex" xmlns:cx6="http://schemas.microsoft.com/office/drawing/2016/5/12/chartex" xmlns:cx7="http://schemas.microsoft.com/office/drawing/2016/5/13/chartex" xmlns:cx8="http://schemas.microsoft.com/office/drawing/2016/5/14/chartex" xmlns:mc="http://schemas.openxmlformats.org/markup-compatibility/2006" xmlns:aink="http://schemas.microsoft.com/office/drawing/2016/ink" xmlns:am3d="http://schemas.microsoft.com/office/drawing/2017/model3d" xmlns:o="urn:schemas-microsoft-com:office:office" xmlns:oel="http://schemas.microsoft.com/office/2019/extlst" xmlns:r="http://schemas.openxmlformats.org/officeDocument/2006/relationships" xmlns:m="http://schemas.openxmlformats.org/officeDocument/2006/math" xmlns:v="urn:schemas-microsoft-com:vml" xmlns:wp14="http://schemas.microsoft.com/office/word/2010/wordprocessingDrawing" xmlns:wp="http://schemas.openxmlformats.org/drawingml/2006/wordprocessingDrawing" xmlns:w10="urn:schemas-microsoft-com:office:word" xmlns:w="http://schemas.openxmlformats.org/wordprocessingml/2006/main" xmlns:w14="http://schemas.microsoft.com/office/word/2010/wordml" xmlns:w15="http://schemas.microsoft.com/office/word/2012/wordml" xmlns:w16cex="http://schemas.microsoft.com/office/word/2018/wordml/cex" xmlns:w16cid="http://schemas.microsoft.com/office/word/2016/wordml/cid" xmlns:w16="http://schemas.microsoft.com/office/word/2018/wordml" xmlns:w16sdtdh="http://schemas.microsoft.com/office/word/2020/wordml/sdtdatahash" xmlns:w16se="http://schemas.microsoft.com/office/word/2015/wordml/symex" xmlns:wpg="http://schemas.microsoft.com/office/word/2010/wordprocessingGroup" xmlns:wpi="http://schemas.microsoft.com/office/word/2010/wordprocessingInk" xmlns:wne="http://schemas.microsoft.com/office/word/2006/wordml" xmlns:wps="http://schemas.microsoft.com/office/word/2010/wordprocessingShape" mc:Ignorable="w14 w15 w16se w16cid w16 w16cex w16sdtdh wp14">
+<w:endnotes xmlns:wpc="http://schemas.microsoft.com/office/word/2010/wordprocessingCanvas" xmlns:cx="http://schemas.microsoft.com/office/drawing/2014/chartex" xmlns:cx1="http://schemas.microsoft.com/office/drawing/2015/9/8/chartex" xmlns:cx2="http://schemas.microsoft.com/office/drawing/2015/10/21/chartex" xmlns:cx3="http://schemas.microsoft.com/office/drawing/2016/5/9/chartex" xmlns:cx4="http://schemas.microsoft.com/office/drawing/2016/5/10/chartex" xmlns:cx5="http://schemas.microsoft.com/office/drawing/2016/5/11/chartex" xmlns:cx6="http://schemas.microsoft.com/office/drawing/2016/5/12/chartex" xmlns:cx7="http://schemas.microsoft.com/office/drawing/2016/5/13/chartex" xmlns:cx8="http://schemas.microsoft.com/office/drawing/2016/5/14/chartex" xmlns:mc="http://schemas.openxmlformats.org/markup-compatibility/2006" xmlns:aink="http://schemas.microsoft.com/office/drawing/2016/ink" xmlns:am3d="http://schemas.microsoft.com/office/drawing/2017/model3d" xmlns:o="urn:schemas-microsoft-com:office:office" xmlns:oel="http://schemas.microsoft.com/office/2019/extlst" xmlns:r="http://schemas.openxmlformats.org/officeDocument/2006/relationships" xmlns:m="http://schemas.openxmlformats.org/officeDocument/2006/math" xmlns:v="urn:schemas-microsoft-com:vml" xmlns:wp14="http://schemas.microsoft.com/office/word/2010/wordprocessingDrawing" xmlns:wp="http://schemas.openxmlformats.org/drawingml/2006/wordprocessingDrawing" xmlns:w10="urn:schemas-microsoft-com:office:word" xmlns:w="http://schemas.openxmlformats.org/wordprocessingml/2006/main" xmlns:w14="http://schemas.microsoft.com/office/word/2010/wordml" xmlns:w15="http://schemas.microsoft.com/office/word/2012/wordml" xmlns:w16cex="http://schemas.microsoft.com/office/word/2018/wordml/cex" xmlns:w16cid="http://schemas.microsoft.com/office/word/2016/wordml/cid" xmlns:w16="http://schemas.microsoft.com/office/word/2018/wordml" xmlns:w16du="http://schemas.microsoft.com/office/word/2023/wordml/word16du" xmlns:w16sdtdh="http://schemas.microsoft.com/office/word/2020/wordml/sdtdatahash" xmlns:w16se="http://schemas.microsoft.com/office/word/2015/wordml/symex" xmlns:wpg="http://schemas.microsoft.com/office/word/2010/wordprocessingGroup" xmlns:wpi="http://schemas.microsoft.com/office/word/2010/wordprocessingInk" xmlns:wne="http://schemas.microsoft.com/office/word/2006/wordml" xmlns:wps="http://schemas.microsoft.com/office/word/2010/wordprocessingShape" mc:Ignorable="w14 w15 w16se w16cid w16 w16cex w16sdtdh wp14">
   <w:endnote w:type="separator" w:id="-1">
     <w:p>
       <w:pPr>
@@ -4314,7 +4377,7 @@
 </file>
 
 <file path=word/footer1.xml><?xml version="1.0" encoding="utf-8"?>
-<w:ftr xmlns:wpc="http://schemas.microsoft.com/office/word/2010/wordprocessingCanvas" xmlns:cx="http://schemas.microsoft.com/office/drawing/2014/chartex" xmlns:cx1="http://schemas.microsoft.com/office/drawing/2015/9/8/chartex" xmlns:cx2="http://schemas.microsoft.com/office/drawing/2015/10/21/chartex" xmlns:cx3="http://schemas.microsoft.com/office/drawing/2016/5/9/chartex" xmlns:cx4="http://schemas.microsoft.com/office/drawing/2016/5/10/chartex" xmlns:cx5="http://schemas.microsoft.com/office/drawing/2016/5/11/chartex" xmlns:cx6="http://schemas.microsoft.com/office/drawing/2016/5/12/chartex" xmlns:cx7="http://schemas.microsoft.com/office/drawing/2016/5/13/chartex" xmlns:cx8="http://schemas.microsoft.com/office/drawing/2016/5/14/chartex" xmlns:mc="http://schemas.openxmlformats.org/markup-compatibility/2006" xmlns:aink="http://schemas.microsoft.com/office/drawing/2016/ink" xmlns:am3d="http://schemas.microsoft.com/office/drawing/2017/model3d" xmlns:o="urn:schemas-microsoft-com:office:office" xmlns:oel="http://schemas.microsoft.com/office/2019/extlst" xmlns:r="http://schemas.openxmlformats.org/officeDocument/2006/relationships" xmlns:m="http://schemas.openxmlformats.org/officeDocument/2006/math" xmlns:v="urn:schemas-microsoft-com:vml" xmlns:wp14="http://schemas.microsoft.com/office/word/2010/wordprocessingDrawing" xmlns:wp="http://schemas.openxmlformats.org/drawingml/2006/wordprocessingDrawing" xmlns:w10="urn:schemas-microsoft-com:office:word" xmlns:w="http://schemas.openxmlformats.org/wordprocessingml/2006/main" xmlns:w14="http://schemas.microsoft.com/office/word/2010/wordml" xmlns:w15="http://schemas.microsoft.com/office/word/2012/wordml" xmlns:w16cex="http://schemas.microsoft.com/office/word/2018/wordml/cex" xmlns:w16cid="http://schemas.microsoft.com/office/word/2016/wordml/cid" xmlns:w16="http://schemas.microsoft.com/office/word/2018/wordml" xmlns:w16sdtdh="http://schemas.microsoft.com/office/word/2020/wordml/sdtdatahash" xmlns:w16se="http://schemas.microsoft.com/office/word/2015/wordml/symex" xmlns:wpg="http://schemas.microsoft.com/office/word/2010/wordprocessingGroup" xmlns:wpi="http://schemas.microsoft.com/office/word/2010/wordprocessingInk" xmlns:wne="http://schemas.microsoft.com/office/word/2006/wordml" xmlns:wps="http://schemas.microsoft.com/office/word/2010/wordprocessingShape" mc:Ignorable="w14 w15 w16se w16cid w16 w16cex w16sdtdh wp14">
+<w:ftr xmlns:wpc="http://schemas.microsoft.com/office/word/2010/wordprocessingCanvas" xmlns:cx="http://schemas.microsoft.com/office/drawing/2014/chartex" xmlns:cx1="http://schemas.microsoft.com/office/drawing/2015/9/8/chartex" xmlns:cx2="http://schemas.microsoft.com/office/drawing/2015/10/21/chartex" xmlns:cx3="http://schemas.microsoft.com/office/drawing/2016/5/9/chartex" xmlns:cx4="http://schemas.microsoft.com/office/drawing/2016/5/10/chartex" xmlns:cx5="http://schemas.microsoft.com/office/drawing/2016/5/11/chartex" xmlns:cx6="http://schemas.microsoft.com/office/drawing/2016/5/12/chartex" xmlns:cx7="http://schemas.microsoft.com/office/drawing/2016/5/13/chartex" xmlns:cx8="http://schemas.microsoft.com/office/drawing/2016/5/14/chartex" xmlns:mc="http://schemas.openxmlformats.org/markup-compatibility/2006" xmlns:aink="http://schemas.microsoft.com/office/drawing/2016/ink" xmlns:am3d="http://schemas.microsoft.com/office/drawing/2017/model3d" xmlns:o="urn:schemas-microsoft-com:office:office" xmlns:oel="http://schemas.microsoft.com/office/2019/extlst" xmlns:r="http://schemas.openxmlformats.org/officeDocument/2006/relationships" xmlns:m="http://schemas.openxmlformats.org/officeDocument/2006/math" xmlns:v="urn:schemas-microsoft-com:vml" xmlns:wp14="http://schemas.microsoft.com/office/word/2010/wordprocessingDrawing" xmlns:wp="http://schemas.openxmlformats.org/drawingml/2006/wordprocessingDrawing" xmlns:w10="urn:schemas-microsoft-com:office:word" xmlns:w="http://schemas.openxmlformats.org/wordprocessingml/2006/main" xmlns:w14="http://schemas.microsoft.com/office/word/2010/wordml" xmlns:w15="http://schemas.microsoft.com/office/word/2012/wordml" xmlns:w16cex="http://schemas.microsoft.com/office/word/2018/wordml/cex" xmlns:w16cid="http://schemas.microsoft.com/office/word/2016/wordml/cid" xmlns:w16="http://schemas.microsoft.com/office/word/2018/wordml" xmlns:w16du="http://schemas.microsoft.com/office/word/2023/wordml/word16du" xmlns:w16sdtdh="http://schemas.microsoft.com/office/word/2020/wordml/sdtdatahash" xmlns:w16se="http://schemas.microsoft.com/office/word/2015/wordml/symex" xmlns:wpg="http://schemas.microsoft.com/office/word/2010/wordprocessingGroup" xmlns:wpi="http://schemas.microsoft.com/office/word/2010/wordprocessingInk" xmlns:wne="http://schemas.microsoft.com/office/word/2006/wordml" xmlns:wps="http://schemas.microsoft.com/office/word/2010/wordprocessingShape" mc:Ignorable="w14 w15 w16se w16cid w16 w16cex w16sdtdh wp14">
   <w:sdt>
     <w:sdtPr>
       <w:id w:val="646478722"/>
@@ -4567,7 +4630,7 @@
 </file>
 
 <file path=word/footnotes.xml><?xml version="1.0" encoding="utf-8"?>
-<w:footnotes xmlns:wpc="http://schemas.microsoft.com/office/word/2010/wordprocessingCanvas" xmlns:cx="http://schemas.microsoft.com/office/drawing/2014/chartex" xmlns:cx1="http://schemas.microsoft.com/office/drawing/2015/9/8/chartex" xmlns:cx2="http://schemas.microsoft.com/office/drawing/2015/10/21/chartex" xmlns:cx3="http://schemas.microsoft.com/office/drawing/2016/5/9/chartex" xmlns:cx4="http://schemas.microsoft.com/office/drawing/2016/5/10/chartex" xmlns:cx5="http://schemas.microsoft.com/office/drawing/2016/5/11/chartex" xmlns:cx6="http://schemas.microsoft.com/office/drawing/2016/5/12/chartex" xmlns:cx7="http://schemas.microsoft.com/office/drawing/2016/5/13/chartex" xmlns:cx8="http://schemas.microsoft.com/office/drawing/2016/5/14/chartex" xmlns:mc="http://schemas.openxmlformats.org/markup-compatibility/2006" xmlns:aink="http://schemas.microsoft.com/office/drawing/2016/ink" xmlns:am3d="http://schemas.microsoft.com/office/drawing/2017/model3d" xmlns:o="urn:schemas-microsoft-com:office:office" xmlns:oel="http://schemas.microsoft.com/office/2019/extlst" xmlns:r="http://schemas.openxmlformats.org/officeDocument/2006/relationships" xmlns:m="http://schemas.openxmlformats.org/officeDocument/2006/math" xmlns:v="urn:schemas-microsoft-com:vml" xmlns:wp14="http://schemas.microsoft.com/office/word/2010/wordprocessingDrawing" xmlns:wp="http://schemas.openxmlformats.org/drawingml/2006/wordprocessingDrawing" xmlns:w10="urn:schemas-microsoft-com:office:word" xmlns:w="http://schemas.openxmlformats.org/wordprocessingml/2006/main" xmlns:w14="http://schemas.microsoft.com/office/word/2010/wordml" xmlns:w15="http://schemas.microsoft.com/office/word/2012/wordml" xmlns:w16cex="http://schemas.microsoft.com/office/word/2018/wordml/cex" xmlns:w16cid="http://schemas.microsoft.com/office/word/2016/wordml/cid" xmlns:w16="http://schemas.microsoft.com/office/word/2018/wordml" xmlns:w16sdtdh="http://schemas.microsoft.com/office/word/2020/wordml/sdtdatahash" xmlns:w16se="http://schemas.microsoft.com/office/word/2015/wordml/symex" xmlns:wpg="http://schemas.microsoft.com/office/word/2010/wordprocessingGroup" xmlns:wpi="http://schemas.microsoft.com/office/word/2010/wordprocessingInk" xmlns:wne="http://schemas.microsoft.com/office/word/2006/wordml" xmlns:wps="http://schemas.microsoft.com/office/word/2010/wordprocessingShape" mc:Ignorable="w14 w15 w16se w16cid w16 w16cex w16sdtdh wp14">
+<w:footnotes xmlns:wpc="http://schemas.microsoft.com/office/word/2010/wordprocessingCanvas" xmlns:cx="http://schemas.microsoft.com/office/drawing/2014/chartex" xmlns:cx1="http://schemas.microsoft.com/office/drawing/2015/9/8/chartex" xmlns:cx2="http://schemas.microsoft.com/office/drawing/2015/10/21/chartex" xmlns:cx3="http://schemas.microsoft.com/office/drawing/2016/5/9/chartex" xmlns:cx4="http://schemas.microsoft.com/office/drawing/2016/5/10/chartex" xmlns:cx5="http://schemas.microsoft.com/office/drawing/2016/5/11/chartex" xmlns:cx6="http://schemas.microsoft.com/office/drawing/2016/5/12/chartex" xmlns:cx7="http://schemas.microsoft.com/office/drawing/2016/5/13/chartex" xmlns:cx8="http://schemas.microsoft.com/office/drawing/2016/5/14/chartex" xmlns:mc="http://schemas.openxmlformats.org/markup-compatibility/2006" xmlns:aink="http://schemas.microsoft.com/office/drawing/2016/ink" xmlns:am3d="http://schemas.microsoft.com/office/drawing/2017/model3d" xmlns:o="urn:schemas-microsoft-com:office:office" xmlns:oel="http://schemas.microsoft.com/office/2019/extlst" xmlns:r="http://schemas.openxmlformats.org/officeDocument/2006/relationships" xmlns:m="http://schemas.openxmlformats.org/officeDocument/2006/math" xmlns:v="urn:schemas-microsoft-com:vml" xmlns:wp14="http://schemas.microsoft.com/office/word/2010/wordprocessingDrawing" xmlns:wp="http://schemas.openxmlformats.org/drawingml/2006/wordprocessingDrawing" xmlns:w10="urn:schemas-microsoft-com:office:word" xmlns:w="http://schemas.openxmlformats.org/wordprocessingml/2006/main" xmlns:w14="http://schemas.microsoft.com/office/word/2010/wordml" xmlns:w15="http://schemas.microsoft.com/office/word/2012/wordml" xmlns:w16cex="http://schemas.microsoft.com/office/word/2018/wordml/cex" xmlns:w16cid="http://schemas.microsoft.com/office/word/2016/wordml/cid" xmlns:w16="http://schemas.microsoft.com/office/word/2018/wordml" xmlns:w16du="http://schemas.microsoft.com/office/word/2023/wordml/word16du" xmlns:w16sdtdh="http://schemas.microsoft.com/office/word/2020/wordml/sdtdatahash" xmlns:w16se="http://schemas.microsoft.com/office/word/2015/wordml/symex" xmlns:wpg="http://schemas.microsoft.com/office/word/2010/wordprocessingGroup" xmlns:wpi="http://schemas.microsoft.com/office/word/2010/wordprocessingInk" xmlns:wne="http://schemas.microsoft.com/office/word/2006/wordml" xmlns:wps="http://schemas.microsoft.com/office/word/2010/wordprocessingShape" mc:Ignorable="w14 w15 w16se w16cid w16 w16cex w16sdtdh wp14">
   <w:footnote w:type="separator" w:id="-1">
     <w:p>
       <w:pPr>
@@ -4592,7 +4655,7 @@
 </file>
 
 <file path=word/numbering.xml><?xml version="1.0" encoding="utf-8"?>
-<w:numbering xmlns:wpc="http://schemas.microsoft.com/office/word/2010/wordprocessingCanvas" xmlns:cx="http://schemas.microsoft.com/office/drawing/2014/chartex" xmlns:cx1="http://schemas.microsoft.com/office/drawing/2015/9/8/chartex" xmlns:cx2="http://schemas.microsoft.com/office/drawing/2015/10/21/chartex" xmlns:cx3="http://schemas.microsoft.com/office/drawing/2016/5/9/chartex" xmlns:cx4="http://schemas.microsoft.com/office/drawing/2016/5/10/chartex" xmlns:cx5="http://schemas.microsoft.com/office/drawing/2016/5/11/chartex" xmlns:cx6="http://schemas.microsoft.com/office/drawing/2016/5/12/chartex" xmlns:cx7="http://schemas.microsoft.com/office/drawing/2016/5/13/chartex" xmlns:cx8="http://schemas.microsoft.com/office/drawing/2016/5/14/chartex" xmlns:mc="http://schemas.openxmlformats.org/markup-compatibility/2006" xmlns:aink="http://schemas.microsoft.com/office/drawing/2016/ink" xmlns:am3d="http://schemas.microsoft.com/office/drawing/2017/model3d" xmlns:o="urn:schemas-microsoft-com:office:office" xmlns:oel="http://schemas.microsoft.com/office/2019/extlst" xmlns:r="http://schemas.openxmlformats.org/officeDocument/2006/relationships" xmlns:m="http://schemas.openxmlformats.org/officeDocument/2006/math" xmlns:v="urn:schemas-microsoft-com:vml" xmlns:wp14="http://schemas.microsoft.com/office/word/2010/wordprocessingDrawing" xmlns:wp="http://schemas.openxmlformats.org/drawingml/2006/wordprocessingDrawing" xmlns:w10="urn:schemas-microsoft-com:office:word" xmlns:w="http://schemas.openxmlformats.org/wordprocessingml/2006/main" xmlns:w14="http://schemas.microsoft.com/office/word/2010/wordml" xmlns:w15="http://schemas.microsoft.com/office/word/2012/wordml" xmlns:w16cex="http://schemas.microsoft.com/office/word/2018/wordml/cex" xmlns:w16cid="http://schemas.microsoft.com/office/word/2016/wordml/cid" xmlns:w16="http://schemas.microsoft.com/office/word/2018/wordml" xmlns:w16sdtdh="http://schemas.microsoft.com/office/word/2020/wordml/sdtdatahash" xmlns:w16se="http://schemas.microsoft.com/office/word/2015/wordml/symex" xmlns:wpg="http://schemas.microsoft.com/office/word/2010/wordprocessingGroup" xmlns:wpi="http://schemas.microsoft.com/office/word/2010/wordprocessingInk" xmlns:wne="http://schemas.microsoft.com/office/word/2006/wordml" xmlns:wps="http://schemas.microsoft.com/office/word/2010/wordprocessingShape" mc:Ignorable="w14 w15 w16se w16cid w16 w16cex w16sdtdh wp14">
+<w:numbering xmlns:wpc="http://schemas.microsoft.com/office/word/2010/wordprocessingCanvas" xmlns:cx="http://schemas.microsoft.com/office/drawing/2014/chartex" xmlns:cx1="http://schemas.microsoft.com/office/drawing/2015/9/8/chartex" xmlns:cx2="http://schemas.microsoft.com/office/drawing/2015/10/21/chartex" xmlns:cx3="http://schemas.microsoft.com/office/drawing/2016/5/9/chartex" xmlns:cx4="http://schemas.microsoft.com/office/drawing/2016/5/10/chartex" xmlns:cx5="http://schemas.microsoft.com/office/drawing/2016/5/11/chartex" xmlns:cx6="http://schemas.microsoft.com/office/drawing/2016/5/12/chartex" xmlns:cx7="http://schemas.microsoft.com/office/drawing/2016/5/13/chartex" xmlns:cx8="http://schemas.microsoft.com/office/drawing/2016/5/14/chartex" xmlns:mc="http://schemas.openxmlformats.org/markup-compatibility/2006" xmlns:aink="http://schemas.microsoft.com/office/drawing/2016/ink" xmlns:am3d="http://schemas.microsoft.com/office/drawing/2017/model3d" xmlns:o="urn:schemas-microsoft-com:office:office" xmlns:oel="http://schemas.microsoft.com/office/2019/extlst" xmlns:r="http://schemas.openxmlformats.org/officeDocument/2006/relationships" xmlns:m="http://schemas.openxmlformats.org/officeDocument/2006/math" xmlns:v="urn:schemas-microsoft-com:vml" xmlns:wp14="http://schemas.microsoft.com/office/word/2010/wordprocessingDrawing" xmlns:wp="http://schemas.openxmlformats.org/drawingml/2006/wordprocessingDrawing" xmlns:w10="urn:schemas-microsoft-com:office:word" xmlns:w="http://schemas.openxmlformats.org/wordprocessingml/2006/main" xmlns:w14="http://schemas.microsoft.com/office/word/2010/wordml" xmlns:w15="http://schemas.microsoft.com/office/word/2012/wordml" xmlns:w16cex="http://schemas.microsoft.com/office/word/2018/wordml/cex" xmlns:w16cid="http://schemas.microsoft.com/office/word/2016/wordml/cid" xmlns:w16="http://schemas.microsoft.com/office/word/2018/wordml" xmlns:w16du="http://schemas.microsoft.com/office/word/2023/wordml/word16du" xmlns:w16sdtdh="http://schemas.microsoft.com/office/word/2020/wordml/sdtdatahash" xmlns:w16se="http://schemas.microsoft.com/office/word/2015/wordml/symex" xmlns:wpg="http://schemas.microsoft.com/office/word/2010/wordprocessingGroup" xmlns:wpi="http://schemas.microsoft.com/office/word/2010/wordprocessingInk" xmlns:wne="http://schemas.microsoft.com/office/word/2006/wordml" xmlns:wps="http://schemas.microsoft.com/office/word/2010/wordprocessingShape" mc:Ignorable="w14 w15 w16se w16cid w16 w16cex w16sdtdh wp14">
   <w:abstractNum w:abstractNumId="0" w15:restartNumberingAfterBreak="0">
     <w:nsid w:val="12130B05"/>
     <w:multiLevelType w:val="hybridMultilevel"/>

</xml_diff>